<commit_message>
wijziging gedaan pom 16u10
</commit_message>
<xml_diff>
--- a/Lorem Ipsum.docx
+++ b/Lorem Ipsum.docx
@@ -293,6 +293,41 @@
             </a:graphic>
           </wp:inline>
         </w:drawing>
+      </w:r>
+    </w:p>
+    <w:p>
+      <w:pPr>
+        <w:rPr>
+          <w:rFonts w:ascii="Verdana" w:hAnsi="Verdana"/>
+          <w:sz w:val="24"/>
+          <w:szCs w:val="24"/>
+        </w:rPr>
+      </w:pPr>
+      <w:r>
+        <w:rPr>
+          <w:rFonts w:ascii="Verdana" w:hAnsi="Verdana"/>
+          <w:sz w:val="24"/>
+          <w:szCs w:val="24"/>
+        </w:rPr>
+        <w:t xml:space="preserve">Ik voeg nu </w:t>
+      </w:r>
+      <w:proofErr w:type="spellStart"/>
+      <w:r>
+        <w:rPr>
+          <w:rFonts w:ascii="Verdana" w:hAnsi="Verdana"/>
+          <w:sz w:val="24"/>
+          <w:szCs w:val="24"/>
+        </w:rPr>
+        <w:t>wijzigignen</w:t>
+      </w:r>
+      <w:proofErr w:type="spellEnd"/>
+      <w:r>
+        <w:rPr>
+          <w:rFonts w:ascii="Verdana" w:hAnsi="Verdana"/>
+          <w:sz w:val="24"/>
+          <w:szCs w:val="24"/>
+        </w:rPr>
+        <w:t xml:space="preserve"> in om 16u10</w:t>
       </w:r>
       <w:bookmarkStart w:id="0" w:name="_GoBack"/>
       <w:bookmarkEnd w:id="0"/>

</xml_diff>

<commit_message>
wijziging in gevoerd om 16u09
</commit_message>
<xml_diff>
--- a/Lorem Ipsum.docx
+++ b/Lorem Ipsum.docx
@@ -248,51 +248,25 @@
     <w:p>
       <w:pPr>
         <w:rPr>
-          <w:rFonts w:ascii="Verdana" w:hAnsi="Verdana"/>
-          <w:sz w:val="24"/>
-          <w:szCs w:val="24"/>
-        </w:rPr>
-      </w:pPr>
-      <w:r>
-        <w:rPr>
           <w:noProof/>
           <w:lang w:eastAsia="nl-BE"/>
         </w:rPr>
-        <w:drawing>
-          <wp:inline distT="0" distB="0" distL="0" distR="0" wp14:anchorId="5A046DE6" wp14:editId="4683364F">
-            <wp:extent cx="5760720" cy="4608698"/>
-            <wp:effectExtent l="0" t="0" r="0" b="1905"/>
-            <wp:docPr id="1" name="Afbeelding 1"/>
-            <wp:cNvGraphicFramePr>
-              <a:graphicFrameLocks xmlns:a="http://schemas.openxmlformats.org/drawingml/2006/main" noChangeAspect="1"/>
-            </wp:cNvGraphicFramePr>
-            <a:graphic xmlns:a="http://schemas.openxmlformats.org/drawingml/2006/main">
-              <a:graphicData uri="http://schemas.openxmlformats.org/drawingml/2006/picture">
-                <pic:pic xmlns:pic="http://schemas.openxmlformats.org/drawingml/2006/picture">
-                  <pic:nvPicPr>
-                    <pic:cNvPr id="0" name=""/>
-                    <pic:cNvPicPr/>
-                  </pic:nvPicPr>
-                  <pic:blipFill>
-                    <a:blip r:embed="rId5"/>
-                    <a:stretch>
-                      <a:fillRect/>
-                    </a:stretch>
-                  </pic:blipFill>
-                  <pic:spPr>
-                    <a:xfrm>
-                      <a:off x="0" y="0"/>
-                      <a:ext cx="5760720" cy="4608698"/>
-                    </a:xfrm>
-                    <a:prstGeom prst="rect">
-                      <a:avLst/>
-                    </a:prstGeom>
-                  </pic:spPr>
-                </pic:pic>
-              </a:graphicData>
-            </a:graphic>
-          </wp:inline>
-        </w:drawing>
+      </w:pPr>
+    </w:p>
+    <w:p>
+      <w:pPr>
+        <w:rPr>
+          <w:rFonts w:ascii="Verdana" w:hAnsi="Verdana"/>
+          <w:sz w:val="24"/>
+          <w:szCs w:val="24"/>
+        </w:rPr>
+      </w:pPr>
+      <w:r>
+        <w:rPr>
+          <w:noProof/>
+          <w:lang w:eastAsia="nl-BE"/>
+        </w:rPr>
+        <w:t>Ik voeg nu wijzigingen in om 16u09</w:t>
       </w:r>
       <w:bookmarkStart w:id="0" w:name="_GoBack"/>
       <w:bookmarkEnd w:id="0"/>

</xml_diff>

<commit_message>
op den desktopom 16u56
</commit_message>
<xml_diff>
--- a/Lorem Ipsum.docx
+++ b/Lorem Ipsum.docx
@@ -11,6 +11,7 @@
           <w:szCs w:val="24"/>
         </w:rPr>
       </w:pPr>
+      <w:proofErr w:type="spellStart"/>
       <w:r>
         <w:rPr>
           <w:rStyle w:val="Zwaar"/>
@@ -19,8 +20,31 @@
           <w:sz w:val="24"/>
           <w:szCs w:val="24"/>
         </w:rPr>
-        <w:t>Lorem Ipsum</w:t>
-      </w:r>
+        <w:t>Lorem</w:t>
+      </w:r>
+      <w:proofErr w:type="spellEnd"/>
+      <w:r>
+        <w:rPr>
+          <w:rStyle w:val="Zwaar"/>
+          <w:rFonts w:ascii="Verdana" w:hAnsi="Verdana" w:cs="Arial"/>
+          <w:color w:val="000000"/>
+          <w:sz w:val="24"/>
+          <w:szCs w:val="24"/>
+        </w:rPr>
+        <w:t xml:space="preserve"> </w:t>
+      </w:r>
+      <w:proofErr w:type="spellStart"/>
+      <w:r>
+        <w:rPr>
+          <w:rStyle w:val="Zwaar"/>
+          <w:rFonts w:ascii="Verdana" w:hAnsi="Verdana" w:cs="Arial"/>
+          <w:color w:val="000000"/>
+          <w:sz w:val="24"/>
+          <w:szCs w:val="24"/>
+        </w:rPr>
+        <w:t>Ipsum</w:t>
+      </w:r>
+      <w:proofErr w:type="spellEnd"/>
       <w:r>
         <w:rPr>
           <w:rStyle w:val="apple-converted-space"/>
@@ -38,7 +62,187 @@
           <w:sz w:val="24"/>
           <w:szCs w:val="24"/>
         </w:rPr>
-        <w:t>is slechts een proeftekst uit het drukkerij- en zetterijwezen. Lorem Ipsum is de standaard proeftekst in deze bedrijfstak sinds de 16e eeuw, toen een onbekende drukker een zethaak met letters nam en ze door elkaar husselde om een font-catalogus te maken. Het heeft niet alleen vijf eeuwen overleefd maar is ook, vrijwel onveranderd, overgenomen in elektronische letterzetting. Het is in de jaren '60 populair geworden met de introductie van Letraset vellen met Lorem Ipsum passages en meer recentelijk door desktop publishing software zoals Aldus PageMaker die versies van Lorem Ipsum bevatten.</w:t>
+        <w:t xml:space="preserve">is slechts een proeftekst uit het drukkerij- en zetterijwezen. </w:t>
+      </w:r>
+      <w:proofErr w:type="spellStart"/>
+      <w:r>
+        <w:rPr>
+          <w:rFonts w:ascii="Verdana" w:hAnsi="Verdana" w:cs="Arial"/>
+          <w:color w:val="000000"/>
+          <w:sz w:val="24"/>
+          <w:szCs w:val="24"/>
+        </w:rPr>
+        <w:t>Lorem</w:t>
+      </w:r>
+      <w:proofErr w:type="spellEnd"/>
+      <w:r>
+        <w:rPr>
+          <w:rFonts w:ascii="Verdana" w:hAnsi="Verdana" w:cs="Arial"/>
+          <w:color w:val="000000"/>
+          <w:sz w:val="24"/>
+          <w:szCs w:val="24"/>
+        </w:rPr>
+        <w:t xml:space="preserve"> </w:t>
+      </w:r>
+      <w:proofErr w:type="spellStart"/>
+      <w:r>
+        <w:rPr>
+          <w:rFonts w:ascii="Verdana" w:hAnsi="Verdana" w:cs="Arial"/>
+          <w:color w:val="000000"/>
+          <w:sz w:val="24"/>
+          <w:szCs w:val="24"/>
+        </w:rPr>
+        <w:t>Ipsum</w:t>
+      </w:r>
+      <w:proofErr w:type="spellEnd"/>
+      <w:r>
+        <w:rPr>
+          <w:rFonts w:ascii="Verdana" w:hAnsi="Verdana" w:cs="Arial"/>
+          <w:color w:val="000000"/>
+          <w:sz w:val="24"/>
+          <w:szCs w:val="24"/>
+        </w:rPr>
+        <w:t xml:space="preserve"> is de standaard proeftekst in deze bedrijfstak sinds de 16e eeuw, toen een onbekende drukker een zethaak met letters nam en ze door elkaar husselde om een font-catalogus te maken. Het heeft niet alleen vijf eeuwen overleefd maar is ook, vrijwel onveranderd, overgenomen in elektronische letterzetting. Het is in de jaren '60 populair geworden met de introductie van </w:t>
+      </w:r>
+      <w:proofErr w:type="spellStart"/>
+      <w:r>
+        <w:rPr>
+          <w:rFonts w:ascii="Verdana" w:hAnsi="Verdana" w:cs="Arial"/>
+          <w:color w:val="000000"/>
+          <w:sz w:val="24"/>
+          <w:szCs w:val="24"/>
+        </w:rPr>
+        <w:t>Letraset</w:t>
+      </w:r>
+      <w:proofErr w:type="spellEnd"/>
+      <w:r>
+        <w:rPr>
+          <w:rFonts w:ascii="Verdana" w:hAnsi="Verdana" w:cs="Arial"/>
+          <w:color w:val="000000"/>
+          <w:sz w:val="24"/>
+          <w:szCs w:val="24"/>
+        </w:rPr>
+        <w:t xml:space="preserve"> vellen met </w:t>
+      </w:r>
+      <w:proofErr w:type="spellStart"/>
+      <w:r>
+        <w:rPr>
+          <w:rFonts w:ascii="Verdana" w:hAnsi="Verdana" w:cs="Arial"/>
+          <w:color w:val="000000"/>
+          <w:sz w:val="24"/>
+          <w:szCs w:val="24"/>
+        </w:rPr>
+        <w:t>Lorem</w:t>
+      </w:r>
+      <w:proofErr w:type="spellEnd"/>
+      <w:r>
+        <w:rPr>
+          <w:rFonts w:ascii="Verdana" w:hAnsi="Verdana" w:cs="Arial"/>
+          <w:color w:val="000000"/>
+          <w:sz w:val="24"/>
+          <w:szCs w:val="24"/>
+        </w:rPr>
+        <w:t xml:space="preserve"> </w:t>
+      </w:r>
+      <w:proofErr w:type="spellStart"/>
+      <w:r>
+        <w:rPr>
+          <w:rFonts w:ascii="Verdana" w:hAnsi="Verdana" w:cs="Arial"/>
+          <w:color w:val="000000"/>
+          <w:sz w:val="24"/>
+          <w:szCs w:val="24"/>
+        </w:rPr>
+        <w:t>Ipsum</w:t>
+      </w:r>
+      <w:proofErr w:type="spellEnd"/>
+      <w:r>
+        <w:rPr>
+          <w:rFonts w:ascii="Verdana" w:hAnsi="Verdana" w:cs="Arial"/>
+          <w:color w:val="000000"/>
+          <w:sz w:val="24"/>
+          <w:szCs w:val="24"/>
+        </w:rPr>
+        <w:t xml:space="preserve"> passages en meer recentelijk door desktop </w:t>
+      </w:r>
+      <w:proofErr w:type="spellStart"/>
+      <w:r>
+        <w:rPr>
+          <w:rFonts w:ascii="Verdana" w:hAnsi="Verdana" w:cs="Arial"/>
+          <w:color w:val="000000"/>
+          <w:sz w:val="24"/>
+          <w:szCs w:val="24"/>
+        </w:rPr>
+        <w:t>publishing</w:t>
+      </w:r>
+      <w:proofErr w:type="spellEnd"/>
+      <w:r>
+        <w:rPr>
+          <w:rFonts w:ascii="Verdana" w:hAnsi="Verdana" w:cs="Arial"/>
+          <w:color w:val="000000"/>
+          <w:sz w:val="24"/>
+          <w:szCs w:val="24"/>
+        </w:rPr>
+        <w:t xml:space="preserve"> software zoals Aldus </w:t>
+      </w:r>
+      <w:proofErr w:type="spellStart"/>
+      <w:r>
+        <w:rPr>
+          <w:rFonts w:ascii="Verdana" w:hAnsi="Verdana" w:cs="Arial"/>
+          <w:color w:val="000000"/>
+          <w:sz w:val="24"/>
+          <w:szCs w:val="24"/>
+        </w:rPr>
+        <w:t>PageMaker</w:t>
+      </w:r>
+      <w:proofErr w:type="spellEnd"/>
+      <w:r>
+        <w:rPr>
+          <w:rFonts w:ascii="Verdana" w:hAnsi="Verdana" w:cs="Arial"/>
+          <w:color w:val="000000"/>
+          <w:sz w:val="24"/>
+          <w:szCs w:val="24"/>
+        </w:rPr>
+        <w:t xml:space="preserve"> die versies van </w:t>
+      </w:r>
+      <w:proofErr w:type="spellStart"/>
+      <w:r>
+        <w:rPr>
+          <w:rFonts w:ascii="Verdana" w:hAnsi="Verdana" w:cs="Arial"/>
+          <w:color w:val="000000"/>
+          <w:sz w:val="24"/>
+          <w:szCs w:val="24"/>
+        </w:rPr>
+        <w:t>Lorem</w:t>
+      </w:r>
+      <w:proofErr w:type="spellEnd"/>
+      <w:r>
+        <w:rPr>
+          <w:rFonts w:ascii="Verdana" w:hAnsi="Verdana" w:cs="Arial"/>
+          <w:color w:val="000000"/>
+          <w:sz w:val="24"/>
+          <w:szCs w:val="24"/>
+        </w:rPr>
+        <w:t xml:space="preserve"> </w:t>
+      </w:r>
+      <w:proofErr w:type="spellStart"/>
+      <w:r>
+        <w:rPr>
+          <w:rFonts w:ascii="Verdana" w:hAnsi="Verdana" w:cs="Arial"/>
+          <w:color w:val="000000"/>
+          <w:sz w:val="24"/>
+          <w:szCs w:val="24"/>
+        </w:rPr>
+        <w:t>Ipsum</w:t>
+      </w:r>
+      <w:proofErr w:type="spellEnd"/>
+      <w:r>
+        <w:rPr>
+          <w:rFonts w:ascii="Verdana" w:hAnsi="Verdana" w:cs="Arial"/>
+          <w:color w:val="000000"/>
+          <w:sz w:val="24"/>
+          <w:szCs w:val="24"/>
+        </w:rPr>
+        <w:t xml:space="preserve"> bevatten.</w:t>
       </w:r>
     </w:p>
     <w:p>
@@ -105,7 +309,23 @@
           <w:sz w:val="24"/>
           <w:szCs w:val="24"/>
         </w:rPr>
-        <w:t>Ik voeg nu wijzigignen in om 16u10</w:t>
+        <w:t>Ik voeg nu wijzi</w:t>
+      </w:r>
+      <w:r>
+        <w:rPr>
+          <w:rFonts w:ascii="Verdana" w:hAnsi="Verdana"/>
+          <w:sz w:val="24"/>
+          <w:szCs w:val="24"/>
+        </w:rPr>
+        <w:t>gingen</w:t>
+      </w:r>
+      <w:r>
+        <w:rPr>
+          <w:rFonts w:ascii="Verdana" w:hAnsi="Verdana"/>
+          <w:sz w:val="24"/>
+          <w:szCs w:val="24"/>
+        </w:rPr>
+        <w:t xml:space="preserve"> in om 16u10</w:t>
       </w:r>
     </w:p>
     <w:p>
@@ -116,6 +336,8 @@
           <w:szCs w:val="24"/>
         </w:rPr>
       </w:pPr>
+      <w:bookmarkStart w:id="0" w:name="_GoBack"/>
+      <w:bookmarkEnd w:id="0"/>
     </w:p>
     <w:p>
       <w:pPr>
@@ -133,8 +355,23 @@
         </w:rPr>
         <w:t>Op de desktop wijzigingen gedaan</w:t>
       </w:r>
-      <w:bookmarkStart w:id="0" w:name="_GoBack"/>
-      <w:bookmarkEnd w:id="0"/>
+      <w:r>
+        <w:rPr>
+          <w:rFonts w:ascii="Verdana" w:hAnsi="Verdana"/>
+          <w:sz w:val="24"/>
+          <w:szCs w:val="24"/>
+        </w:rPr>
+        <w:t xml:space="preserve"> om 16u56</w:t>
+      </w:r>
+    </w:p>
+    <w:p>
+      <w:pPr>
+        <w:rPr>
+          <w:rFonts w:ascii="Verdana" w:hAnsi="Verdana"/>
+          <w:sz w:val="24"/>
+          <w:szCs w:val="24"/>
+        </w:rPr>
+      </w:pPr>
     </w:p>
     <w:sectPr>
       <w:pgSz w:w="11906" w:h="16838"/>

</xml_diff>

<commit_message>
lorem ipsum 18u45 desktop
</commit_message>
<xml_diff>
--- a/Lorem Ipsum.docx
+++ b/Lorem Ipsum.docx
@@ -268,77 +268,17 @@
           <w:sz w:val="24"/>
           <w:szCs w:val="24"/>
         </w:rPr>
-        <w:t>Ik voeg nu wijzi</w:t>
-      </w:r>
-      <w:r>
-        <w:rPr>
-          <w:rFonts w:ascii="Verdana" w:hAnsi="Verdana"/>
-          <w:sz w:val="24"/>
-          <w:szCs w:val="24"/>
-        </w:rPr>
-        <w:t>gingen</w:t>
-      </w:r>
-      <w:r>
-        <w:rPr>
-          <w:rFonts w:ascii="Verdana" w:hAnsi="Verdana"/>
-          <w:sz w:val="24"/>
-          <w:szCs w:val="24"/>
-        </w:rPr>
-        <w:t xml:space="preserve"> in om 16u10</w:t>
-      </w:r>
-    </w:p>
-    <w:p>
-      <w:pPr>
-        <w:rPr>
-          <w:rFonts w:ascii="Verdana" w:hAnsi="Verdana"/>
-          <w:sz w:val="24"/>
-          <w:szCs w:val="24"/>
-        </w:rPr>
-      </w:pPr>
-    </w:p>
-    <w:p>
-      <w:pPr>
-        <w:rPr>
-          <w:rFonts w:ascii="Verdana" w:hAnsi="Verdana"/>
-          <w:sz w:val="24"/>
-          <w:szCs w:val="24"/>
-        </w:rPr>
-      </w:pPr>
-      <w:r>
-        <w:rPr>
-          <w:rFonts w:ascii="Verdana" w:hAnsi="Verdana"/>
-          <w:sz w:val="24"/>
-          <w:szCs w:val="24"/>
-        </w:rPr>
-        <w:t xml:space="preserve"> </w:t>
+        <w:t>Desk</w:t>
       </w:r>
       <w:bookmarkStart w:id="0" w:name="_GoBack"/>
       <w:bookmarkEnd w:id="0"/>
-    </w:p>
-    <w:p>
-      <w:pPr>
+      <w:r>
         <w:rPr>
           <w:rFonts w:ascii="Verdana" w:hAnsi="Verdana"/>
           <w:sz w:val="24"/>
           <w:szCs w:val="24"/>
         </w:rPr>
-      </w:pPr>
-    </w:p>
-    <w:p>
-      <w:pPr>
-        <w:rPr>
-          <w:rFonts w:ascii="Verdana" w:hAnsi="Verdana"/>
-          <w:sz w:val="24"/>
-          <w:szCs w:val="24"/>
-        </w:rPr>
-      </w:pPr>
-      <w:r>
-        <w:rPr>
-          <w:rFonts w:ascii="Verdana" w:hAnsi="Verdana"/>
-          <w:sz w:val="24"/>
-          <w:szCs w:val="24"/>
-        </w:rPr>
-        <w:t>Laptop wijzigingen 17u35</w:t>
+        <w:t>top 18u45</w:t>
       </w:r>
     </w:p>
     <w:p>

</xml_diff>

<commit_message>
in de laptop om 18u54
</commit_message>
<xml_diff>
--- a/Lorem Ipsum.docx
+++ b/Lorem Ipsum.docx
@@ -253,6 +253,14 @@
           <w:szCs w:val="24"/>
         </w:rPr>
       </w:pPr>
+      <w:r>
+        <w:rPr>
+          <w:rFonts w:ascii="Verdana" w:hAnsi="Verdana"/>
+          <w:sz w:val="24"/>
+          <w:szCs w:val="24"/>
+        </w:rPr>
+        <w:t>In de laptop om 18u54</w:t>
+      </w:r>
     </w:p>
     <w:p>
       <w:pPr>
@@ -262,32 +270,8 @@
           <w:szCs w:val="24"/>
         </w:rPr>
       </w:pPr>
-      <w:r>
-        <w:rPr>
-          <w:rFonts w:ascii="Verdana" w:hAnsi="Verdana"/>
-          <w:sz w:val="24"/>
-          <w:szCs w:val="24"/>
-        </w:rPr>
-        <w:t xml:space="preserve">Desktop </w:t>
-      </w:r>
-      <w:r>
-        <w:rPr>
-          <w:rFonts w:ascii="Verdana" w:hAnsi="Verdana"/>
-          <w:sz w:val="24"/>
-          <w:szCs w:val="24"/>
-        </w:rPr>
-        <w:t xml:space="preserve">2 </w:t>
-      </w:r>
       <w:bookmarkStart w:id="0" w:name="_GoBack"/>
       <w:bookmarkEnd w:id="0"/>
-      <w:r>
-        <w:rPr>
-          <w:rFonts w:ascii="Verdana" w:hAnsi="Verdana"/>
-          <w:sz w:val="24"/>
-          <w:szCs w:val="24"/>
-        </w:rPr>
-        <w:t>18u45</w:t>
-      </w:r>
     </w:p>
     <w:p>
       <w:pPr>

</xml_diff>

<commit_message>
gewijzigd in de laptop
</commit_message>
<xml_diff>
--- a/Lorem Ipsum.docx
+++ b/Lorem Ipsum.docx
@@ -260,6 +260,14 @@
           <w:szCs w:val="24"/>
         </w:rPr>
         <w:t>In de laptop</w:t>
+      </w:r>
+      <w:r>
+        <w:rPr>
+          <w:rFonts w:ascii="Verdana" w:hAnsi="Verdana"/>
+          <w:sz w:val="24"/>
+          <w:szCs w:val="24"/>
+        </w:rPr>
+        <w:t xml:space="preserve"> gewijzigd om 19u12</w:t>
       </w:r>
       <w:bookmarkStart w:id="0" w:name="_GoBack"/>
       <w:bookmarkEnd w:id="0"/>

</xml_diff>

<commit_message>
Document Lorem Ipsum aangemaakt
</commit_message>
<xml_diff>
--- a/Lorem Ipsum.docx
+++ b/Lorem Ipsum.docx
@@ -240,17 +240,159 @@
         </w:rPr>
         <w:t>gfdgdfg</w:t>
       </w:r>
+    </w:p>
+    <w:p>
+      <w:pPr>
+        <w:rPr>
+          <w:rFonts w:ascii="Verdana" w:hAnsi="Verdana"/>
+          <w:sz w:val="24"/>
+          <w:szCs w:val="24"/>
+        </w:rPr>
+      </w:pPr>
+    </w:p>
+    <w:p>
+      <w:pPr>
+        <w:rPr>
+          <w:rFonts w:ascii="Verdana" w:hAnsi="Verdana"/>
+          <w:sz w:val="24"/>
+          <w:szCs w:val="24"/>
+        </w:rPr>
+      </w:pPr>
+    </w:p>
+    <w:p>
+      <w:pPr>
+        <w:rPr>
+          <w:rFonts w:ascii="Verdana" w:hAnsi="Verdana"/>
+          <w:sz w:val="24"/>
+          <w:szCs w:val="24"/>
+        </w:rPr>
+      </w:pPr>
+    </w:p>
+    <w:p>
+      <w:pPr>
+        <w:rPr>
+          <w:rFonts w:ascii="Verdana" w:hAnsi="Verdana"/>
+          <w:sz w:val="24"/>
+          <w:szCs w:val="24"/>
+        </w:rPr>
+      </w:pPr>
+    </w:p>
+    <w:p>
+      <w:pPr>
+        <w:rPr>
+          <w:rFonts w:ascii="Verdana" w:hAnsi="Verdana"/>
+          <w:sz w:val="24"/>
+          <w:szCs w:val="24"/>
+        </w:rPr>
+      </w:pPr>
+    </w:p>
+    <w:p>
+      <w:pPr>
+        <w:rPr>
+          <w:rFonts w:ascii="Verdana" w:hAnsi="Verdana"/>
+          <w:sz w:val="24"/>
+          <w:szCs w:val="24"/>
+        </w:rPr>
+      </w:pPr>
+    </w:p>
+    <w:p>
+      <w:pPr>
+        <w:rPr>
+          <w:rFonts w:ascii="Verdana" w:hAnsi="Verdana"/>
+          <w:sz w:val="24"/>
+          <w:szCs w:val="24"/>
+        </w:rPr>
+      </w:pPr>
+    </w:p>
+    <w:p>
+      <w:pPr>
+        <w:rPr>
+          <w:rFonts w:ascii="Verdana" w:hAnsi="Verdana"/>
+          <w:sz w:val="24"/>
+          <w:szCs w:val="24"/>
+        </w:rPr>
+      </w:pPr>
+    </w:p>
+    <w:p>
+      <w:pPr>
+        <w:rPr>
+          <w:rFonts w:ascii="Verdana" w:hAnsi="Verdana"/>
+          <w:sz w:val="24"/>
+          <w:szCs w:val="24"/>
+        </w:rPr>
+      </w:pPr>
+    </w:p>
+    <w:p>
+      <w:pPr>
+        <w:rPr>
+          <w:rFonts w:ascii="Verdana" w:hAnsi="Verdana"/>
+          <w:sz w:val="24"/>
+          <w:szCs w:val="24"/>
+        </w:rPr>
+      </w:pPr>
+    </w:p>
+    <w:p>
+      <w:pPr>
+        <w:rPr>
+          <w:rFonts w:ascii="Verdana" w:hAnsi="Verdana"/>
+          <w:sz w:val="24"/>
+          <w:szCs w:val="24"/>
+        </w:rPr>
+      </w:pPr>
+    </w:p>
+    <w:p>
+      <w:pPr>
+        <w:rPr>
+          <w:rFonts w:ascii="Verdana" w:hAnsi="Verdana"/>
+          <w:sz w:val="24"/>
+          <w:szCs w:val="24"/>
+        </w:rPr>
+      </w:pPr>
+    </w:p>
+    <w:p>
+      <w:pPr>
+        <w:rPr>
+          <w:rFonts w:ascii="Verdana" w:hAnsi="Verdana"/>
+          <w:sz w:val="24"/>
+          <w:szCs w:val="24"/>
+        </w:rPr>
+      </w:pPr>
+    </w:p>
+    <w:p>
+      <w:pPr>
+        <w:rPr>
+          <w:rFonts w:ascii="Verdana" w:hAnsi="Verdana"/>
+          <w:sz w:val="24"/>
+          <w:szCs w:val="24"/>
+        </w:rPr>
+      </w:pPr>
+      <w:r>
+        <w:rPr>
+          <w:rFonts w:ascii="Verdana" w:hAnsi="Verdana"/>
+          <w:sz w:val="24"/>
+          <w:szCs w:val="24"/>
+        </w:rPr>
+        <w:t>564</w:t>
+      </w:r>
+    </w:p>
+    <w:p>
+      <w:pPr>
+        <w:rPr>
+          <w:rFonts w:ascii="Verdana" w:hAnsi="Verdana"/>
+          <w:sz w:val="24"/>
+          <w:szCs w:val="24"/>
+        </w:rPr>
+      </w:pPr>
+      <w:r>
+        <w:rPr>
+          <w:rFonts w:ascii="Verdana" w:hAnsi="Verdana"/>
+          <w:sz w:val="24"/>
+          <w:szCs w:val="24"/>
+        </w:rPr>
+        <w:t>654</w:t>
+      </w:r>
       <w:bookmarkStart w:id="0" w:name="_GoBack"/>
       <w:bookmarkEnd w:id="0"/>
-    </w:p>
-    <w:p>
-      <w:pPr>
-        <w:rPr>
-          <w:rFonts w:ascii="Verdana" w:hAnsi="Verdana"/>
-          <w:sz w:val="24"/>
-          <w:szCs w:val="24"/>
-        </w:rPr>
-      </w:pPr>
     </w:p>
     <w:p>
       <w:pPr>

</xml_diff>